<commit_message>
Diagramas de actividades y correciones
</commit_message>
<xml_diff>
--- a/Documentacion/Analisis/CU_Consulta.docx
+++ b/Documentacion/Analisis/CU_Consulta.docx
@@ -1,6 +1,6 @@
 
 <file path=word/document.xml><?xml version="1.0" encoding="utf-8"?>
-<w:document xmlns:wpc="http://schemas.microsoft.com/office/word/2010/wordprocessingCanvas" xmlns:cx="http://schemas.microsoft.com/office/drawing/2014/chartex" xmlns:cx1="http://schemas.microsoft.com/office/drawing/2015/9/8/chartex" xmlns:cx2="http://schemas.microsoft.com/office/drawing/2015/10/21/chartex" xmlns:mc="http://schemas.openxmlformats.org/markup-compatibility/2006" xmlns:o="urn:schemas-microsoft-com:office:office" xmlns:r="http://schemas.openxmlformats.org/officeDocument/2006/relationships" xmlns:m="http://schemas.openxmlformats.org/officeDocument/2006/math" xmlns:v="urn:schemas-microsoft-com:vml" xmlns:wp14="http://schemas.microsoft.com/office/word/2010/wordprocessingDrawing" xmlns:wp="http://schemas.openxmlformats.org/drawingml/2006/wordprocessingDrawing" xmlns:w10="urn:schemas-microsoft-com:office:word" xmlns:w="http://schemas.openxmlformats.org/wordprocessingml/2006/main" xmlns:w14="http://schemas.microsoft.com/office/word/2010/wordml" xmlns:w15="http://schemas.microsoft.com/office/word/2012/wordml" xmlns:w16se="http://schemas.microsoft.com/office/word/2015/wordml/symex" xmlns:wpg="http://schemas.microsoft.com/office/word/2010/wordprocessingGroup" xmlns:wpi="http://schemas.microsoft.com/office/word/2010/wordprocessingInk" xmlns:wne="http://schemas.microsoft.com/office/word/2006/wordml" xmlns:wps="http://schemas.microsoft.com/office/word/2010/wordprocessingShape" mc:Ignorable="w14 w15 w16se wp14">
+<w:document xmlns:wpc="http://schemas.microsoft.com/office/word/2010/wordprocessingCanvas" xmlns:mc="http://schemas.openxmlformats.org/markup-compatibility/2006" xmlns:o="urn:schemas-microsoft-com:office:office" xmlns:r="http://schemas.openxmlformats.org/officeDocument/2006/relationships" xmlns:m="http://schemas.openxmlformats.org/officeDocument/2006/math" xmlns:v="urn:schemas-microsoft-com:vml" xmlns:wp14="http://schemas.microsoft.com/office/word/2010/wordprocessingDrawing" xmlns:wp="http://schemas.openxmlformats.org/drawingml/2006/wordprocessingDrawing" xmlns:w10="urn:schemas-microsoft-com:office:word" xmlns:w="http://schemas.openxmlformats.org/wordprocessingml/2006/main" xmlns:w14="http://schemas.microsoft.com/office/word/2010/wordml" xmlns:w15="http://schemas.microsoft.com/office/word/2012/wordml" xmlns:wpg="http://schemas.microsoft.com/office/word/2010/wordprocessingGroup" xmlns:wpi="http://schemas.microsoft.com/office/word/2010/wordprocessingInk" xmlns:wne="http://schemas.microsoft.com/office/word/2006/wordml" xmlns:wps="http://schemas.microsoft.com/office/word/2010/wordprocessingShape" mc:Ignorable="w14 w15 wp14">
   <w:body>
     <w:p>
       <w:pPr>
@@ -40,8 +40,8 @@
         <w:tblLook w:val="04A0" w:firstRow="1" w:lastRow="0" w:firstColumn="1" w:lastColumn="0" w:noHBand="0" w:noVBand="1"/>
       </w:tblPr>
       <w:tblGrid>
-        <w:gridCol w:w="3041"/>
-        <w:gridCol w:w="5781"/>
+        <w:gridCol w:w="3587"/>
+        <w:gridCol w:w="5235"/>
       </w:tblGrid>
       <w:tr>
         <w:tc>
@@ -114,7 +114,7 @@
                 <w:color w:val="000000"/>
                 <w:lang w:eastAsia="es-MX"/>
               </w:rPr>
-              <w:t>Crear perfil paciente</w:t>
+              <w:t>Crear consulta</w:t>
             </w:r>
           </w:p>
         </w:tc>
@@ -762,32 +762,10 @@
                 <w:color w:val="000000"/>
                 <w:lang w:eastAsia="es-MX"/>
               </w:rPr>
-              <w:t xml:space="preserve">sobre los </w:t>
-            </w:r>
-            <w:r>
-              <w:rPr>
-                <w:rFonts w:ascii="Calibri" w:eastAsia="Times New Roman" w:hAnsi="Calibri" w:cs="Times New Roman"/>
-                <w:color w:val="000000"/>
-                <w:lang w:eastAsia="es-MX"/>
-              </w:rPr>
-              <w:t>datos</w:t>
-            </w:r>
-            <w:r>
-              <w:rPr>
-                <w:rFonts w:ascii="Calibri" w:eastAsia="Times New Roman" w:hAnsi="Calibri" w:cs="Times New Roman"/>
-                <w:color w:val="000000"/>
-                <w:lang w:eastAsia="es-MX"/>
-              </w:rPr>
-              <w:t xml:space="preserve"> faltantes para crear la consulta</w:t>
-            </w:r>
-            <w:r>
-              <w:rPr>
-                <w:rFonts w:ascii="Calibri" w:eastAsia="Times New Roman" w:hAnsi="Calibri" w:cs="Times New Roman"/>
-                <w:color w:val="000000"/>
-                <w:lang w:eastAsia="es-MX"/>
-              </w:rPr>
-              <w:t>.</w:t>
-            </w:r>
+              <w:t>para que se llene uno de los campos.</w:t>
+            </w:r>
+            <w:bookmarkStart w:id="0" w:name="_GoBack"/>
+            <w:bookmarkEnd w:id="0"/>
           </w:p>
         </w:tc>
       </w:tr>
@@ -861,10 +839,7 @@
         </w:tc>
       </w:tr>
     </w:tbl>
-    <w:p>
-      <w:bookmarkStart w:id="0" w:name="_GoBack"/>
-      <w:bookmarkEnd w:id="0"/>
-    </w:p>
+    <w:p/>
     <w:sectPr>
       <w:pgSz w:w="12240" w:h="15840"/>
       <w:pgMar w:top="1417" w:right="1701" w:bottom="1417" w:left="1701" w:header="708" w:footer="708" w:gutter="0"/>
@@ -876,7 +851,7 @@
 </file>
 
 <file path=word/styles.xml><?xml version="1.0" encoding="utf-8"?>
-<w:styles xmlns:mc="http://schemas.openxmlformats.org/markup-compatibility/2006" xmlns:r="http://schemas.openxmlformats.org/officeDocument/2006/relationships" xmlns:w="http://schemas.openxmlformats.org/wordprocessingml/2006/main" xmlns:w14="http://schemas.microsoft.com/office/word/2010/wordml" xmlns:w15="http://schemas.microsoft.com/office/word/2012/wordml" xmlns:w16se="http://schemas.microsoft.com/office/word/2015/wordml/symex" mc:Ignorable="w14 w15 w16se">
+<w:styles xmlns:mc="http://schemas.openxmlformats.org/markup-compatibility/2006" xmlns:r="http://schemas.openxmlformats.org/officeDocument/2006/relationships" xmlns:w="http://schemas.openxmlformats.org/wordprocessingml/2006/main" xmlns:w14="http://schemas.microsoft.com/office/word/2010/wordml" xmlns:w15="http://schemas.microsoft.com/office/word/2012/wordml" mc:Ignorable="w14 w15">
   <w:docDefaults>
     <w:rPrDefault>
       <w:rPr>
@@ -892,7 +867,7 @@
       </w:pPr>
     </w:pPrDefault>
   </w:docDefaults>
-  <w:latentStyles w:defLockedState="0" w:defUIPriority="99" w:defSemiHidden="0" w:defUnhideWhenUsed="0" w:defQFormat="0" w:count="372">
+  <w:latentStyles w:defLockedState="0" w:defUIPriority="99" w:defSemiHidden="0" w:defUnhideWhenUsed="0" w:defQFormat="0" w:count="371">
     <w:lsdException w:name="Normal" w:uiPriority="0" w:qFormat="1"/>
     <w:lsdException w:name="heading 1" w:uiPriority="9" w:qFormat="1"/>
     <w:lsdException w:name="heading 2" w:semiHidden="1" w:uiPriority="9" w:unhideWhenUsed="1" w:qFormat="1"/>
@@ -998,6 +973,7 @@
     <w:lsdException w:name="HTML Sample" w:semiHidden="1" w:unhideWhenUsed="1"/>
     <w:lsdException w:name="HTML Typewriter" w:semiHidden="1" w:unhideWhenUsed="1"/>
     <w:lsdException w:name="HTML Variable" w:semiHidden="1" w:unhideWhenUsed="1"/>
+    <w:lsdException w:name="Normal Table" w:semiHidden="1" w:unhideWhenUsed="1"/>
     <w:lsdException w:name="annotation subject" w:semiHidden="1" w:unhideWhenUsed="1"/>
     <w:lsdException w:name="No List" w:semiHidden="1" w:unhideWhenUsed="1"/>
     <w:lsdException w:name="Outline List 1" w:semiHidden="1" w:unhideWhenUsed="1"/>
@@ -1044,8 +1020,10 @@
     <w:lsdException w:name="Table Subtle 2" w:semiHidden="1" w:unhideWhenUsed="1"/>
     <w:lsdException w:name="Table Web 1" w:semiHidden="1" w:unhideWhenUsed="1"/>
     <w:lsdException w:name="Table Web 2" w:semiHidden="1" w:unhideWhenUsed="1"/>
+    <w:lsdException w:name="Table Web 3" w:semiHidden="1" w:unhideWhenUsed="1"/>
     <w:lsdException w:name="Balloon Text" w:semiHidden="1" w:unhideWhenUsed="1"/>
     <w:lsdException w:name="Table Grid" w:uiPriority="39"/>
+    <w:lsdException w:name="Table Theme" w:semiHidden="1" w:unhideWhenUsed="1"/>
     <w:lsdException w:name="Placeholder Text" w:semiHidden="1"/>
     <w:lsdException w:name="No Spacing" w:uiPriority="1" w:qFormat="1"/>
     <w:lsdException w:name="Light Shading" w:uiPriority="60"/>
@@ -1261,7 +1239,6 @@
     <w:lsdException w:name="List Table 5 Dark Accent 6" w:uiPriority="50"/>
     <w:lsdException w:name="List Table 6 Colorful Accent 6" w:uiPriority="51"/>
     <w:lsdException w:name="List Table 7 Colorful Accent 6" w:uiPriority="52"/>
-    <w:lsdException w:name="Mention" w:semiHidden="1" w:unhideWhenUsed="1"/>
   </w:latentStyles>
   <w:style w:type="paragraph" w:default="1" w:styleId="Normal">
     <w:name w:val="Normal"/>

</xml_diff>